<commit_message>
[Workflows][US_OR] Generate one earned discharge form per eligible sentence (Recidiviz/recidiviz-dashboards#4563)
GitOrigin-RevId: 0bfab84cbbf1013e2dcb6371f3f3963eaef3ab5f
</commit_message>
<xml_diff>
--- a/server/assets/workflowsTemplates/US_OR/edis_review_checklist.docx
+++ b/server/assets/workflowsTemplates/US_OR/edis_review_checklist.docx
@@ -656,7 +656,7 @@
                 <w:noProof/>
                 <w:sz w:val="20"/>
               </w:rPr>
-              <w:t>________________________________________</w:t>
+              <w:t>{offenses}</w:t>
             </w:r>
           </w:p>
         </w:tc>
@@ -715,7 +715,7 @@
                 <w:noProof/>
                 <w:sz w:val="20"/>
               </w:rPr>
-              <w:t>_____________________</w:t>
+              <w:t>{sentenceType}</w:t>
             </w:r>
           </w:p>
         </w:tc>
@@ -774,7 +774,7 @@
                 <w:noProof/>
                 <w:sz w:val="20"/>
               </w:rPr>
-              <w:t>_____________</w:t>
+              <w:t>{sentenceStartDate}</w:t>
             </w:r>
           </w:p>
         </w:tc>
@@ -833,7 +833,7 @@
                 <w:noProof/>
                 <w:sz w:val="20"/>
               </w:rPr>
-              <w:t xml:space="preserve">__________________  </w:t>
+              <w:t xml:space="preserve">{county}  </w:t>
             </w:r>
             <w:r>
               <w:rPr>
@@ -849,7 +849,7 @@
                 <w:noProof/>
                 <w:sz w:val="20"/>
               </w:rPr>
-              <w:t>________________</w:t>
+              <w:t xml:space="preserve"> {docket}</w:t>
             </w:r>
           </w:p>
         </w:tc>
@@ -908,7 +908,7 @@
                 <w:noProof/>
                 <w:sz w:val="20"/>
               </w:rPr>
-              <w:t>__________________</w:t>
+              <w:t>{judgeName}</w:t>
             </w:r>
           </w:p>
         </w:tc>
@@ -969,7 +969,7 @@
                 <w:noProof/>
                 <w:sz w:val="20"/>
               </w:rPr>
-              <w:t>_____________</w:t>
+              <w:t>{sentenceExpirationDate}</w:t>
             </w:r>
           </w:p>
         </w:tc>

</xml_diff>

<commit_message>
[Workflows][US_OR] OR county info (Recidiviz/recidiviz-dashboards#4724)
* OR county info (from sentence)

* load county info based on client district

* Baker county is special

* update snapshots

---------

Co-authored-by: Anthony Kesich <anthony@recidiviz.org>
GitOrigin-RevId: f1804521c39bf67d60037ae6383610402f3b0b83
</commit_message>
<xml_diff>
--- a/server/assets/workflowsTemplates/US_OR/edis_review_checklist.docx
+++ b/server/assets/workflowsTemplates/US_OR/edis_review_checklist.docx
@@ -15,14 +15,7 @@
           <w:rFonts w:ascii="Garamond" w:hAnsi="Garamond"/>
           <w:b/>
         </w:rPr>
-        <w:t>(Your County)</w:t>
-      </w:r>
-      <w:r>
-        <w:rPr>
-          <w:rFonts w:ascii="Garamond" w:hAnsi="Garamond"/>
-          <w:b/>
-        </w:rPr>
-        <w:t xml:space="preserve"> </w:t>
+        <w:t>{countyName}</w:t>
       </w:r>
     </w:p>
     <w:p>
@@ -41,7 +34,7 @@
           <w:b/>
           <w:sz w:val="22"/>
         </w:rPr>
-        <w:t>(Your County Address)</w:t>
+        <w:t>{countyAddress}</w:t>
       </w:r>
     </w:p>
     <w:p>
@@ -69,23 +62,27 @@
         </w:rPr>
         <w:t xml:space="preserve"> </w:t>
       </w:r>
-      <w:proofErr w:type="gramStart"/>
       <w:r>
         <w:rPr>
           <w:rFonts w:ascii="Garamond" w:hAnsi="Garamond"/>
           <w:b/>
           <w:sz w:val="22"/>
         </w:rPr>
-        <w:t xml:space="preserve">(  </w:t>
+        <w:t>{countyPhone}</w:t>
       </w:r>
-      <w:proofErr w:type="gramEnd"/>
       <w:r>
         <w:rPr>
           <w:rFonts w:ascii="Garamond" w:hAnsi="Garamond"/>
           <w:b/>
           <w:sz w:val="22"/>
         </w:rPr>
-        <w:t xml:space="preserve">    )</w:t>
+        <w:t xml:space="preserve">  </w:t>
+      </w:r>
+      <w:r>
+        <w:rPr>
+          <w:rFonts w:ascii="Garamond" w:hAnsi="Garamond"/>
+        </w:rPr>
+        <w:t>• • •</w:t>
       </w:r>
       <w:r>
         <w:rPr>
@@ -98,8 +95,9 @@
       <w:r>
         <w:rPr>
           <w:rFonts w:ascii="Garamond" w:hAnsi="Garamond"/>
-        </w:rPr>
-        <w:t>• • •</w:t>
+          <w:b/>
+        </w:rPr>
+        <w:t>FAX</w:t>
       </w:r>
       <w:r>
         <w:rPr>
@@ -107,14 +105,7 @@
           <w:b/>
           <w:sz w:val="22"/>
         </w:rPr>
-        <w:t xml:space="preserve">  </w:t>
-      </w:r>
-      <w:r>
-        <w:rPr>
-          <w:rFonts w:ascii="Garamond" w:hAnsi="Garamond"/>
-          <w:b/>
-        </w:rPr>
-        <w:t>FAX</w:t>
+        <w:t xml:space="preserve"> </w:t>
       </w:r>
       <w:r>
         <w:rPr>
@@ -122,15 +113,7 @@
           <w:b/>
           <w:sz w:val="22"/>
         </w:rPr>
-        <w:t xml:space="preserve"> </w:t>
-      </w:r>
-      <w:r>
-        <w:rPr>
-          <w:rFonts w:ascii="Garamond" w:hAnsi="Garamond"/>
-          <w:b/>
-          <w:sz w:val="22"/>
-        </w:rPr>
-        <w:t>(    )</w:t>
+        <w:t>{countyFax}</w:t>
       </w:r>
     </w:p>
     <w:p>

</xml_diff>